<commit_message>
Alteracao de texto e cores da lista de requisitos
Alteracao de texto e cores da lista de requisitos
</commit_message>
<xml_diff>
--- a/Documentacao/Brainstorm.docx
+++ b/Documentacao/Brainstorm.docx
@@ -9,11 +9,17 @@
       <w:r>
         <w:t xml:space="preserve"> – V1</w:t>
       </w:r>
-      <w:bookmarkStart w:id="0" w:name="_GoBack"/>
-      <w:bookmarkEnd w:id="0"/>
     </w:p>
     <w:p>
+      <w:pPr>
+        <w:rPr>
+          <w:color w:val="FF0000"/>
+        </w:rPr>
+      </w:pPr>
       <w:r>
+        <w:rPr>
+          <w:color w:val="FF0000"/>
+        </w:rPr>
         <w:t>Requisitos do sistema:</w:t>
       </w:r>
     </w:p>
@@ -26,6 +32,8 @@
       <w:r>
         <w:t>-Identificar vagas livres e ocupadas</w:t>
       </w:r>
+      <w:bookmarkStart w:id="0" w:name="_GoBack"/>
+      <w:bookmarkEnd w:id="0"/>
     </w:p>
     <w:sectPr>
       <w:pgSz w:w="11906" w:h="16838"/>
@@ -42,7 +50,7 @@
   <w:docDefaults>
     <w:rPrDefault>
       <w:rPr>
-        <w:rFonts w:asciiTheme="minorHAnsi" w:eastAsiaTheme="minorHAnsi" w:hAnsiTheme="minorHAnsi" w:cstheme="minorBidi"/>
+        <w:rFonts w:asciiTheme="minorHAnsi" w:eastAsiaTheme="minorEastAsia" w:hAnsiTheme="minorHAnsi" w:cstheme="minorBidi"/>
         <w:sz w:val="22"/>
         <w:szCs w:val="22"/>
         <w:lang w:val="pt-BR" w:eastAsia="en-US" w:bidi="ar-SA"/>
@@ -434,6 +442,226 @@
   <w:style w:type="paragraph" w:default="1" w:styleId="Normal">
     <w:name w:val="Normal"/>
     <w:qFormat/>
+    <w:rsid w:val="00EE0952"/>
+  </w:style>
+  <w:style w:type="paragraph" w:styleId="Heading1">
+    <w:name w:val="heading 1"/>
+    <w:basedOn w:val="Normal"/>
+    <w:next w:val="Normal"/>
+    <w:link w:val="Heading1Char"/>
+    <w:uiPriority w:val="9"/>
+    <w:qFormat/>
+    <w:rsid w:val="00EE0952"/>
+    <w:pPr>
+      <w:keepNext/>
+      <w:keepLines/>
+      <w:spacing w:before="400" w:after="40" w:line="240" w:lineRule="auto"/>
+      <w:outlineLvl w:val="0"/>
+    </w:pPr>
+    <w:rPr>
+      <w:rFonts w:asciiTheme="majorHAnsi" w:eastAsiaTheme="majorEastAsia" w:hAnsiTheme="majorHAnsi" w:cstheme="majorBidi"/>
+      <w:caps/>
+      <w:sz w:val="36"/>
+      <w:szCs w:val="36"/>
+    </w:rPr>
+  </w:style>
+  <w:style w:type="paragraph" w:styleId="Heading2">
+    <w:name w:val="heading 2"/>
+    <w:basedOn w:val="Normal"/>
+    <w:next w:val="Normal"/>
+    <w:link w:val="Heading2Char"/>
+    <w:uiPriority w:val="9"/>
+    <w:semiHidden/>
+    <w:unhideWhenUsed/>
+    <w:qFormat/>
+    <w:rsid w:val="00EE0952"/>
+    <w:pPr>
+      <w:keepNext/>
+      <w:keepLines/>
+      <w:spacing w:before="120" w:after="0" w:line="240" w:lineRule="auto"/>
+      <w:outlineLvl w:val="1"/>
+    </w:pPr>
+    <w:rPr>
+      <w:rFonts w:asciiTheme="majorHAnsi" w:eastAsiaTheme="majorEastAsia" w:hAnsiTheme="majorHAnsi" w:cstheme="majorBidi"/>
+      <w:caps/>
+      <w:sz w:val="28"/>
+      <w:szCs w:val="28"/>
+    </w:rPr>
+  </w:style>
+  <w:style w:type="paragraph" w:styleId="Heading3">
+    <w:name w:val="heading 3"/>
+    <w:basedOn w:val="Normal"/>
+    <w:next w:val="Normal"/>
+    <w:link w:val="Heading3Char"/>
+    <w:uiPriority w:val="9"/>
+    <w:semiHidden/>
+    <w:unhideWhenUsed/>
+    <w:qFormat/>
+    <w:rsid w:val="00EE0952"/>
+    <w:pPr>
+      <w:keepNext/>
+      <w:keepLines/>
+      <w:spacing w:before="120" w:after="0" w:line="240" w:lineRule="auto"/>
+      <w:outlineLvl w:val="2"/>
+    </w:pPr>
+    <w:rPr>
+      <w:rFonts w:asciiTheme="majorHAnsi" w:eastAsiaTheme="majorEastAsia" w:hAnsiTheme="majorHAnsi" w:cstheme="majorBidi"/>
+      <w:smallCaps/>
+      <w:sz w:val="28"/>
+      <w:szCs w:val="28"/>
+    </w:rPr>
+  </w:style>
+  <w:style w:type="paragraph" w:styleId="Heading4">
+    <w:name w:val="heading 4"/>
+    <w:basedOn w:val="Normal"/>
+    <w:next w:val="Normal"/>
+    <w:link w:val="Heading4Char"/>
+    <w:uiPriority w:val="9"/>
+    <w:semiHidden/>
+    <w:unhideWhenUsed/>
+    <w:qFormat/>
+    <w:rsid w:val="00EE0952"/>
+    <w:pPr>
+      <w:keepNext/>
+      <w:keepLines/>
+      <w:spacing w:before="120" w:after="0"/>
+      <w:outlineLvl w:val="3"/>
+    </w:pPr>
+    <w:rPr>
+      <w:rFonts w:asciiTheme="majorHAnsi" w:eastAsiaTheme="majorEastAsia" w:hAnsiTheme="majorHAnsi" w:cstheme="majorBidi"/>
+      <w:caps/>
+    </w:rPr>
+  </w:style>
+  <w:style w:type="paragraph" w:styleId="Heading5">
+    <w:name w:val="heading 5"/>
+    <w:basedOn w:val="Normal"/>
+    <w:next w:val="Normal"/>
+    <w:link w:val="Heading5Char"/>
+    <w:uiPriority w:val="9"/>
+    <w:semiHidden/>
+    <w:unhideWhenUsed/>
+    <w:qFormat/>
+    <w:rsid w:val="00EE0952"/>
+    <w:pPr>
+      <w:keepNext/>
+      <w:keepLines/>
+      <w:spacing w:before="120" w:after="0"/>
+      <w:outlineLvl w:val="4"/>
+    </w:pPr>
+    <w:rPr>
+      <w:rFonts w:asciiTheme="majorHAnsi" w:eastAsiaTheme="majorEastAsia" w:hAnsiTheme="majorHAnsi" w:cstheme="majorBidi"/>
+      <w:i/>
+      <w:iCs/>
+      <w:caps/>
+    </w:rPr>
+  </w:style>
+  <w:style w:type="paragraph" w:styleId="Heading6">
+    <w:name w:val="heading 6"/>
+    <w:basedOn w:val="Normal"/>
+    <w:next w:val="Normal"/>
+    <w:link w:val="Heading6Char"/>
+    <w:uiPriority w:val="9"/>
+    <w:semiHidden/>
+    <w:unhideWhenUsed/>
+    <w:qFormat/>
+    <w:rsid w:val="00EE0952"/>
+    <w:pPr>
+      <w:keepNext/>
+      <w:keepLines/>
+      <w:spacing w:before="120" w:after="0"/>
+      <w:outlineLvl w:val="5"/>
+    </w:pPr>
+    <w:rPr>
+      <w:rFonts w:asciiTheme="majorHAnsi" w:eastAsiaTheme="majorEastAsia" w:hAnsiTheme="majorHAnsi" w:cstheme="majorBidi"/>
+      <w:b/>
+      <w:bCs/>
+      <w:caps/>
+      <w:color w:val="262626" w:themeColor="text1" w:themeTint="D9"/>
+      <w:sz w:val="20"/>
+      <w:szCs w:val="20"/>
+    </w:rPr>
+  </w:style>
+  <w:style w:type="paragraph" w:styleId="Heading7">
+    <w:name w:val="heading 7"/>
+    <w:basedOn w:val="Normal"/>
+    <w:next w:val="Normal"/>
+    <w:link w:val="Heading7Char"/>
+    <w:uiPriority w:val="9"/>
+    <w:semiHidden/>
+    <w:unhideWhenUsed/>
+    <w:qFormat/>
+    <w:rsid w:val="00EE0952"/>
+    <w:pPr>
+      <w:keepNext/>
+      <w:keepLines/>
+      <w:spacing w:before="120" w:after="0"/>
+      <w:outlineLvl w:val="6"/>
+    </w:pPr>
+    <w:rPr>
+      <w:rFonts w:asciiTheme="majorHAnsi" w:eastAsiaTheme="majorEastAsia" w:hAnsiTheme="majorHAnsi" w:cstheme="majorBidi"/>
+      <w:b/>
+      <w:bCs/>
+      <w:i/>
+      <w:iCs/>
+      <w:caps/>
+      <w:color w:val="262626" w:themeColor="text1" w:themeTint="D9"/>
+      <w:sz w:val="20"/>
+      <w:szCs w:val="20"/>
+    </w:rPr>
+  </w:style>
+  <w:style w:type="paragraph" w:styleId="Heading8">
+    <w:name w:val="heading 8"/>
+    <w:basedOn w:val="Normal"/>
+    <w:next w:val="Normal"/>
+    <w:link w:val="Heading8Char"/>
+    <w:uiPriority w:val="9"/>
+    <w:semiHidden/>
+    <w:unhideWhenUsed/>
+    <w:qFormat/>
+    <w:rsid w:val="00EE0952"/>
+    <w:pPr>
+      <w:keepNext/>
+      <w:keepLines/>
+      <w:spacing w:before="120" w:after="0"/>
+      <w:outlineLvl w:val="7"/>
+    </w:pPr>
+    <w:rPr>
+      <w:rFonts w:asciiTheme="majorHAnsi" w:eastAsiaTheme="majorEastAsia" w:hAnsiTheme="majorHAnsi" w:cstheme="majorBidi"/>
+      <w:b/>
+      <w:bCs/>
+      <w:caps/>
+      <w:color w:val="7F7F7F" w:themeColor="text1" w:themeTint="80"/>
+      <w:sz w:val="20"/>
+      <w:szCs w:val="20"/>
+    </w:rPr>
+  </w:style>
+  <w:style w:type="paragraph" w:styleId="Heading9">
+    <w:name w:val="heading 9"/>
+    <w:basedOn w:val="Normal"/>
+    <w:next w:val="Normal"/>
+    <w:link w:val="Heading9Char"/>
+    <w:uiPriority w:val="9"/>
+    <w:semiHidden/>
+    <w:unhideWhenUsed/>
+    <w:qFormat/>
+    <w:rsid w:val="00EE0952"/>
+    <w:pPr>
+      <w:keepNext/>
+      <w:keepLines/>
+      <w:spacing w:before="120" w:after="0"/>
+      <w:outlineLvl w:val="8"/>
+    </w:pPr>
+    <w:rPr>
+      <w:rFonts w:asciiTheme="majorHAnsi" w:eastAsiaTheme="majorEastAsia" w:hAnsiTheme="majorHAnsi" w:cstheme="majorBidi"/>
+      <w:b/>
+      <w:bCs/>
+      <w:i/>
+      <w:iCs/>
+      <w:caps/>
+      <w:color w:val="7F7F7F" w:themeColor="text1" w:themeTint="80"/>
+      <w:sz w:val="20"/>
+      <w:szCs w:val="20"/>
+    </w:rPr>
   </w:style>
   <w:style w:type="character" w:default="1" w:styleId="DefaultParagraphFont">
     <w:name w:val="Default Paragraph Font"/>
@@ -461,6 +689,406 @@
     <w:uiPriority w:val="99"/>
     <w:semiHidden/>
     <w:unhideWhenUsed/>
+  </w:style>
+  <w:style w:type="character" w:customStyle="1" w:styleId="Heading1Char">
+    <w:name w:val="Heading 1 Char"/>
+    <w:basedOn w:val="DefaultParagraphFont"/>
+    <w:link w:val="Heading1"/>
+    <w:uiPriority w:val="9"/>
+    <w:rsid w:val="00EE0952"/>
+    <w:rPr>
+      <w:rFonts w:asciiTheme="majorHAnsi" w:eastAsiaTheme="majorEastAsia" w:hAnsiTheme="majorHAnsi" w:cstheme="majorBidi"/>
+      <w:caps/>
+      <w:sz w:val="36"/>
+      <w:szCs w:val="36"/>
+    </w:rPr>
+  </w:style>
+  <w:style w:type="character" w:customStyle="1" w:styleId="Heading2Char">
+    <w:name w:val="Heading 2 Char"/>
+    <w:basedOn w:val="DefaultParagraphFont"/>
+    <w:link w:val="Heading2"/>
+    <w:uiPriority w:val="9"/>
+    <w:semiHidden/>
+    <w:rsid w:val="00EE0952"/>
+    <w:rPr>
+      <w:rFonts w:asciiTheme="majorHAnsi" w:eastAsiaTheme="majorEastAsia" w:hAnsiTheme="majorHAnsi" w:cstheme="majorBidi"/>
+      <w:caps/>
+      <w:sz w:val="28"/>
+      <w:szCs w:val="28"/>
+    </w:rPr>
+  </w:style>
+  <w:style w:type="character" w:customStyle="1" w:styleId="Heading3Char">
+    <w:name w:val="Heading 3 Char"/>
+    <w:basedOn w:val="DefaultParagraphFont"/>
+    <w:link w:val="Heading3"/>
+    <w:uiPriority w:val="9"/>
+    <w:semiHidden/>
+    <w:rsid w:val="00EE0952"/>
+    <w:rPr>
+      <w:rFonts w:asciiTheme="majorHAnsi" w:eastAsiaTheme="majorEastAsia" w:hAnsiTheme="majorHAnsi" w:cstheme="majorBidi"/>
+      <w:smallCaps/>
+      <w:sz w:val="28"/>
+      <w:szCs w:val="28"/>
+    </w:rPr>
+  </w:style>
+  <w:style w:type="character" w:customStyle="1" w:styleId="Heading4Char">
+    <w:name w:val="Heading 4 Char"/>
+    <w:basedOn w:val="DefaultParagraphFont"/>
+    <w:link w:val="Heading4"/>
+    <w:uiPriority w:val="9"/>
+    <w:semiHidden/>
+    <w:rsid w:val="00EE0952"/>
+    <w:rPr>
+      <w:rFonts w:asciiTheme="majorHAnsi" w:eastAsiaTheme="majorEastAsia" w:hAnsiTheme="majorHAnsi" w:cstheme="majorBidi"/>
+      <w:caps/>
+    </w:rPr>
+  </w:style>
+  <w:style w:type="character" w:customStyle="1" w:styleId="Heading5Char">
+    <w:name w:val="Heading 5 Char"/>
+    <w:basedOn w:val="DefaultParagraphFont"/>
+    <w:link w:val="Heading5"/>
+    <w:uiPriority w:val="9"/>
+    <w:semiHidden/>
+    <w:rsid w:val="00EE0952"/>
+    <w:rPr>
+      <w:rFonts w:asciiTheme="majorHAnsi" w:eastAsiaTheme="majorEastAsia" w:hAnsiTheme="majorHAnsi" w:cstheme="majorBidi"/>
+      <w:i/>
+      <w:iCs/>
+      <w:caps/>
+    </w:rPr>
+  </w:style>
+  <w:style w:type="character" w:customStyle="1" w:styleId="Heading6Char">
+    <w:name w:val="Heading 6 Char"/>
+    <w:basedOn w:val="DefaultParagraphFont"/>
+    <w:link w:val="Heading6"/>
+    <w:uiPriority w:val="9"/>
+    <w:semiHidden/>
+    <w:rsid w:val="00EE0952"/>
+    <w:rPr>
+      <w:rFonts w:asciiTheme="majorHAnsi" w:eastAsiaTheme="majorEastAsia" w:hAnsiTheme="majorHAnsi" w:cstheme="majorBidi"/>
+      <w:b/>
+      <w:bCs/>
+      <w:caps/>
+      <w:color w:val="262626" w:themeColor="text1" w:themeTint="D9"/>
+      <w:sz w:val="20"/>
+      <w:szCs w:val="20"/>
+    </w:rPr>
+  </w:style>
+  <w:style w:type="character" w:customStyle="1" w:styleId="Heading7Char">
+    <w:name w:val="Heading 7 Char"/>
+    <w:basedOn w:val="DefaultParagraphFont"/>
+    <w:link w:val="Heading7"/>
+    <w:uiPriority w:val="9"/>
+    <w:semiHidden/>
+    <w:rsid w:val="00EE0952"/>
+    <w:rPr>
+      <w:rFonts w:asciiTheme="majorHAnsi" w:eastAsiaTheme="majorEastAsia" w:hAnsiTheme="majorHAnsi" w:cstheme="majorBidi"/>
+      <w:b/>
+      <w:bCs/>
+      <w:i/>
+      <w:iCs/>
+      <w:caps/>
+      <w:color w:val="262626" w:themeColor="text1" w:themeTint="D9"/>
+      <w:sz w:val="20"/>
+      <w:szCs w:val="20"/>
+    </w:rPr>
+  </w:style>
+  <w:style w:type="character" w:customStyle="1" w:styleId="Heading8Char">
+    <w:name w:val="Heading 8 Char"/>
+    <w:basedOn w:val="DefaultParagraphFont"/>
+    <w:link w:val="Heading8"/>
+    <w:uiPriority w:val="9"/>
+    <w:semiHidden/>
+    <w:rsid w:val="00EE0952"/>
+    <w:rPr>
+      <w:rFonts w:asciiTheme="majorHAnsi" w:eastAsiaTheme="majorEastAsia" w:hAnsiTheme="majorHAnsi" w:cstheme="majorBidi"/>
+      <w:b/>
+      <w:bCs/>
+      <w:caps/>
+      <w:color w:val="7F7F7F" w:themeColor="text1" w:themeTint="80"/>
+      <w:sz w:val="20"/>
+      <w:szCs w:val="20"/>
+    </w:rPr>
+  </w:style>
+  <w:style w:type="character" w:customStyle="1" w:styleId="Heading9Char">
+    <w:name w:val="Heading 9 Char"/>
+    <w:basedOn w:val="DefaultParagraphFont"/>
+    <w:link w:val="Heading9"/>
+    <w:uiPriority w:val="9"/>
+    <w:semiHidden/>
+    <w:rsid w:val="00EE0952"/>
+    <w:rPr>
+      <w:rFonts w:asciiTheme="majorHAnsi" w:eastAsiaTheme="majorEastAsia" w:hAnsiTheme="majorHAnsi" w:cstheme="majorBidi"/>
+      <w:b/>
+      <w:bCs/>
+      <w:i/>
+      <w:iCs/>
+      <w:caps/>
+      <w:color w:val="7F7F7F" w:themeColor="text1" w:themeTint="80"/>
+      <w:sz w:val="20"/>
+      <w:szCs w:val="20"/>
+    </w:rPr>
+  </w:style>
+  <w:style w:type="paragraph" w:styleId="Caption">
+    <w:name w:val="caption"/>
+    <w:basedOn w:val="Normal"/>
+    <w:next w:val="Normal"/>
+    <w:uiPriority w:val="35"/>
+    <w:semiHidden/>
+    <w:unhideWhenUsed/>
+    <w:qFormat/>
+    <w:rsid w:val="00EE0952"/>
+    <w:pPr>
+      <w:spacing w:line="240" w:lineRule="auto"/>
+    </w:pPr>
+    <w:rPr>
+      <w:b/>
+      <w:bCs/>
+      <w:smallCaps/>
+      <w:color w:val="595959" w:themeColor="text1" w:themeTint="A6"/>
+    </w:rPr>
+  </w:style>
+  <w:style w:type="paragraph" w:styleId="Title">
+    <w:name w:val="Title"/>
+    <w:basedOn w:val="Normal"/>
+    <w:next w:val="Normal"/>
+    <w:link w:val="TitleChar"/>
+    <w:uiPriority w:val="10"/>
+    <w:qFormat/>
+    <w:rsid w:val="00EE0952"/>
+    <w:pPr>
+      <w:spacing w:after="0" w:line="240" w:lineRule="auto"/>
+      <w:contextualSpacing/>
+    </w:pPr>
+    <w:rPr>
+      <w:rFonts w:asciiTheme="majorHAnsi" w:eastAsiaTheme="majorEastAsia" w:hAnsiTheme="majorHAnsi" w:cstheme="majorBidi"/>
+      <w:caps/>
+      <w:color w:val="404040" w:themeColor="text1" w:themeTint="BF"/>
+      <w:spacing w:val="-10"/>
+      <w:sz w:val="72"/>
+      <w:szCs w:val="72"/>
+    </w:rPr>
+  </w:style>
+  <w:style w:type="character" w:customStyle="1" w:styleId="TitleChar">
+    <w:name w:val="Title Char"/>
+    <w:basedOn w:val="DefaultParagraphFont"/>
+    <w:link w:val="Title"/>
+    <w:uiPriority w:val="10"/>
+    <w:rsid w:val="00EE0952"/>
+    <w:rPr>
+      <w:rFonts w:asciiTheme="majorHAnsi" w:eastAsiaTheme="majorEastAsia" w:hAnsiTheme="majorHAnsi" w:cstheme="majorBidi"/>
+      <w:caps/>
+      <w:color w:val="404040" w:themeColor="text1" w:themeTint="BF"/>
+      <w:spacing w:val="-10"/>
+      <w:sz w:val="72"/>
+      <w:szCs w:val="72"/>
+    </w:rPr>
+  </w:style>
+  <w:style w:type="paragraph" w:styleId="Subtitle">
+    <w:name w:val="Subtitle"/>
+    <w:basedOn w:val="Normal"/>
+    <w:next w:val="Normal"/>
+    <w:link w:val="SubtitleChar"/>
+    <w:uiPriority w:val="11"/>
+    <w:qFormat/>
+    <w:rsid w:val="00EE0952"/>
+    <w:pPr>
+      <w:numPr>
+        <w:ilvl w:val="1"/>
+      </w:numPr>
+    </w:pPr>
+    <w:rPr>
+      <w:rFonts w:asciiTheme="majorHAnsi" w:eastAsiaTheme="majorEastAsia" w:hAnsiTheme="majorHAnsi" w:cstheme="majorBidi"/>
+      <w:smallCaps/>
+      <w:color w:val="595959" w:themeColor="text1" w:themeTint="A6"/>
+      <w:sz w:val="28"/>
+      <w:szCs w:val="28"/>
+    </w:rPr>
+  </w:style>
+  <w:style w:type="character" w:customStyle="1" w:styleId="SubtitleChar">
+    <w:name w:val="Subtitle Char"/>
+    <w:basedOn w:val="DefaultParagraphFont"/>
+    <w:link w:val="Subtitle"/>
+    <w:uiPriority w:val="11"/>
+    <w:rsid w:val="00EE0952"/>
+    <w:rPr>
+      <w:rFonts w:asciiTheme="majorHAnsi" w:eastAsiaTheme="majorEastAsia" w:hAnsiTheme="majorHAnsi" w:cstheme="majorBidi"/>
+      <w:smallCaps/>
+      <w:color w:val="595959" w:themeColor="text1" w:themeTint="A6"/>
+      <w:sz w:val="28"/>
+      <w:szCs w:val="28"/>
+    </w:rPr>
+  </w:style>
+  <w:style w:type="character" w:styleId="Strong">
+    <w:name w:val="Strong"/>
+    <w:basedOn w:val="DefaultParagraphFont"/>
+    <w:uiPriority w:val="22"/>
+    <w:qFormat/>
+    <w:rsid w:val="00EE0952"/>
+    <w:rPr>
+      <w:b/>
+      <w:bCs/>
+    </w:rPr>
+  </w:style>
+  <w:style w:type="character" w:styleId="Emphasis">
+    <w:name w:val="Emphasis"/>
+    <w:basedOn w:val="DefaultParagraphFont"/>
+    <w:uiPriority w:val="20"/>
+    <w:qFormat/>
+    <w:rsid w:val="00EE0952"/>
+    <w:rPr>
+      <w:i/>
+      <w:iCs/>
+    </w:rPr>
+  </w:style>
+  <w:style w:type="paragraph" w:styleId="NoSpacing">
+    <w:name w:val="No Spacing"/>
+    <w:uiPriority w:val="1"/>
+    <w:qFormat/>
+    <w:rsid w:val="00EE0952"/>
+    <w:pPr>
+      <w:spacing w:after="0" w:line="240" w:lineRule="auto"/>
+    </w:pPr>
+  </w:style>
+  <w:style w:type="paragraph" w:styleId="Quote">
+    <w:name w:val="Quote"/>
+    <w:basedOn w:val="Normal"/>
+    <w:next w:val="Normal"/>
+    <w:link w:val="QuoteChar"/>
+    <w:uiPriority w:val="29"/>
+    <w:qFormat/>
+    <w:rsid w:val="00EE0952"/>
+    <w:pPr>
+      <w:spacing w:before="160" w:line="240" w:lineRule="auto"/>
+      <w:ind w:left="720" w:right="720"/>
+    </w:pPr>
+    <w:rPr>
+      <w:rFonts w:asciiTheme="majorHAnsi" w:eastAsiaTheme="majorEastAsia" w:hAnsiTheme="majorHAnsi" w:cstheme="majorBidi"/>
+      <w:sz w:val="25"/>
+      <w:szCs w:val="25"/>
+    </w:rPr>
+  </w:style>
+  <w:style w:type="character" w:customStyle="1" w:styleId="QuoteChar">
+    <w:name w:val="Quote Char"/>
+    <w:basedOn w:val="DefaultParagraphFont"/>
+    <w:link w:val="Quote"/>
+    <w:uiPriority w:val="29"/>
+    <w:rsid w:val="00EE0952"/>
+    <w:rPr>
+      <w:rFonts w:asciiTheme="majorHAnsi" w:eastAsiaTheme="majorEastAsia" w:hAnsiTheme="majorHAnsi" w:cstheme="majorBidi"/>
+      <w:sz w:val="25"/>
+      <w:szCs w:val="25"/>
+    </w:rPr>
+  </w:style>
+  <w:style w:type="paragraph" w:styleId="IntenseQuote">
+    <w:name w:val="Intense Quote"/>
+    <w:basedOn w:val="Normal"/>
+    <w:next w:val="Normal"/>
+    <w:link w:val="IntenseQuoteChar"/>
+    <w:uiPriority w:val="30"/>
+    <w:qFormat/>
+    <w:rsid w:val="00EE0952"/>
+    <w:pPr>
+      <w:spacing w:before="280" w:after="280" w:line="240" w:lineRule="auto"/>
+      <w:ind w:left="1080" w:right="1080"/>
+      <w:jc w:val="center"/>
+    </w:pPr>
+    <w:rPr>
+      <w:color w:val="404040" w:themeColor="text1" w:themeTint="BF"/>
+      <w:sz w:val="32"/>
+      <w:szCs w:val="32"/>
+    </w:rPr>
+  </w:style>
+  <w:style w:type="character" w:customStyle="1" w:styleId="IntenseQuoteChar">
+    <w:name w:val="Intense Quote Char"/>
+    <w:basedOn w:val="DefaultParagraphFont"/>
+    <w:link w:val="IntenseQuote"/>
+    <w:uiPriority w:val="30"/>
+    <w:rsid w:val="00EE0952"/>
+    <w:rPr>
+      <w:color w:val="404040" w:themeColor="text1" w:themeTint="BF"/>
+      <w:sz w:val="32"/>
+      <w:szCs w:val="32"/>
+    </w:rPr>
+  </w:style>
+  <w:style w:type="character" w:styleId="SubtleEmphasis">
+    <w:name w:val="Subtle Emphasis"/>
+    <w:basedOn w:val="DefaultParagraphFont"/>
+    <w:uiPriority w:val="19"/>
+    <w:qFormat/>
+    <w:rsid w:val="00EE0952"/>
+    <w:rPr>
+      <w:i/>
+      <w:iCs/>
+      <w:color w:val="595959" w:themeColor="text1" w:themeTint="A6"/>
+    </w:rPr>
+  </w:style>
+  <w:style w:type="character" w:styleId="IntenseEmphasis">
+    <w:name w:val="Intense Emphasis"/>
+    <w:basedOn w:val="DefaultParagraphFont"/>
+    <w:uiPriority w:val="21"/>
+    <w:qFormat/>
+    <w:rsid w:val="00EE0952"/>
+    <w:rPr>
+      <w:b/>
+      <w:bCs/>
+      <w:i/>
+      <w:iCs/>
+    </w:rPr>
+  </w:style>
+  <w:style w:type="character" w:styleId="SubtleReference">
+    <w:name w:val="Subtle Reference"/>
+    <w:basedOn w:val="DefaultParagraphFont"/>
+    <w:uiPriority w:val="31"/>
+    <w:qFormat/>
+    <w:rsid w:val="00EE0952"/>
+    <w:rPr>
+      <w:smallCaps/>
+      <w:color w:val="404040" w:themeColor="text1" w:themeTint="BF"/>
+      <w:u w:val="single" w:color="7F7F7F" w:themeColor="text1" w:themeTint="80"/>
+    </w:rPr>
+  </w:style>
+  <w:style w:type="character" w:styleId="IntenseReference">
+    <w:name w:val="Intense Reference"/>
+    <w:basedOn w:val="DefaultParagraphFont"/>
+    <w:uiPriority w:val="32"/>
+    <w:qFormat/>
+    <w:rsid w:val="00EE0952"/>
+    <w:rPr>
+      <w:b/>
+      <w:bCs/>
+      <w:caps w:val="0"/>
+      <w:smallCaps/>
+      <w:color w:val="auto"/>
+      <w:spacing w:val="3"/>
+      <w:u w:val="single"/>
+    </w:rPr>
+  </w:style>
+  <w:style w:type="character" w:styleId="BookTitle">
+    <w:name w:val="Book Title"/>
+    <w:basedOn w:val="DefaultParagraphFont"/>
+    <w:uiPriority w:val="33"/>
+    <w:qFormat/>
+    <w:rsid w:val="00EE0952"/>
+    <w:rPr>
+      <w:b/>
+      <w:bCs/>
+      <w:smallCaps/>
+      <w:spacing w:val="7"/>
+    </w:rPr>
+  </w:style>
+  <w:style w:type="paragraph" w:styleId="TOCHeading">
+    <w:name w:val="TOC Heading"/>
+    <w:basedOn w:val="Heading1"/>
+    <w:next w:val="Normal"/>
+    <w:uiPriority w:val="39"/>
+    <w:semiHidden/>
+    <w:unhideWhenUsed/>
+    <w:qFormat/>
+    <w:rsid w:val="00EE0952"/>
+    <w:pPr>
+      <w:outlineLvl w:val="9"/>
+    </w:pPr>
   </w:style>
 </w:styles>
 </file>

</xml_diff>